<commit_message>
dok folytatása, majdnem befejezése
</commit_message>
<xml_diff>
--- a/dokumentáció.docx
+++ b/dokumentáció.docx
@@ -68,10 +68,18 @@
       <w:r>
         <w:rPr>
           <w:rFonts w:ascii="Times New Roman" w:hAnsi="Times New Roman" w:cs="Times New Roman"/>
+          <w:sz w:val="32"/>
+          <w:szCs w:val="32"/>
+        </w:rPr>
+        <w:t>IKT Projektmunka</w:t>
+      </w:r>
+      <w:r>
+        <w:rPr>
+          <w:rFonts w:ascii="Times New Roman" w:hAnsi="Times New Roman" w:cs="Times New Roman"/>
           <w:sz w:val="36"/>
           <w:szCs w:val="36"/>
         </w:rPr>
-        <w:t>IKT Projektmunka</w:t>
+        <w:br/>
       </w:r>
       <w:r>
         <w:rPr>
@@ -84,6 +92,16 @@
       <w:r>
         <w:rPr>
           <w:rFonts w:ascii="Times New Roman" w:hAnsi="Times New Roman" w:cs="Times New Roman"/>
+          <w:color w:val="632423" w:themeColor="accent2" w:themeShade="80"/>
+          <w:sz w:val="32"/>
+          <w:szCs w:val="32"/>
+        </w:rPr>
+        <w:t>Projektről</w:t>
+      </w:r>
+      <w:r>
+        <w:rPr>
+          <w:rFonts w:ascii="Times New Roman" w:hAnsi="Times New Roman" w:cs="Times New Roman"/>
+          <w:color w:val="632423" w:themeColor="accent2" w:themeShade="80"/>
           <w:sz w:val="36"/>
           <w:szCs w:val="36"/>
         </w:rPr>
@@ -92,116 +110,1037 @@
       <w:r>
         <w:rPr>
           <w:rFonts w:ascii="Times New Roman" w:hAnsi="Times New Roman" w:cs="Times New Roman"/>
+          <w:sz w:val="24"/>
+          <w:szCs w:val="24"/>
+        </w:rPr>
+        <w:t>A projektünk / weboldalunk a hangszerekről, azon belül, a zongoráról és gitárról szól.</w:t>
+      </w:r>
+      <w:r>
+        <w:rPr>
+          <w:rFonts w:ascii="Times New Roman" w:hAnsi="Times New Roman" w:cs="Times New Roman"/>
+          <w:sz w:val="28"/>
+          <w:szCs w:val="28"/>
+        </w:rPr>
+        <w:br/>
+      </w:r>
+      <w:r>
+        <w:rPr>
+          <w:rFonts w:ascii="Times New Roman" w:hAnsi="Times New Roman" w:cs="Times New Roman"/>
+          <w:sz w:val="28"/>
+          <w:szCs w:val="28"/>
+        </w:rPr>
+        <w:br/>
+      </w:r>
+      <w:r>
+        <w:rPr>
+          <w:rFonts w:ascii="Times New Roman" w:hAnsi="Times New Roman" w:cs="Times New Roman"/>
+          <w:sz w:val="20"/>
+          <w:szCs w:val="20"/>
+        </w:rPr>
+        <w:br/>
+      </w:r>
+      <w:r>
+        <w:rPr>
+          <w:rFonts w:ascii="Times New Roman" w:hAnsi="Times New Roman" w:cs="Times New Roman"/>
+          <w:i/>
+          <w:iCs/>
+          <w:sz w:val="24"/>
+          <w:szCs w:val="24"/>
+        </w:rPr>
+        <w:t>Lálity Dominik, Pongrácz Eszter</w:t>
+      </w:r>
+      <w:r>
+        <w:rPr>
+          <w:rFonts w:ascii="Times New Roman" w:hAnsi="Times New Roman" w:cs="Times New Roman"/>
+          <w:i/>
+          <w:iCs/>
+          <w:sz w:val="24"/>
+          <w:szCs w:val="24"/>
+        </w:rPr>
+        <w:br/>
+        <w:t>2022</w:t>
+      </w:r>
+    </w:p>
+    <w:p>
+      <w:pPr>
+        <w:rPr>
+          <w:rFonts w:ascii="Times New Roman" w:hAnsi="Times New Roman" w:cs="Times New Roman"/>
           <w:color w:val="632423" w:themeColor="accent2" w:themeShade="80"/>
           <w:sz w:val="36"/>
           <w:szCs w:val="36"/>
         </w:rPr>
-        <w:t>Projekt</w:t>
-      </w:r>
-      <w:r>
-        <w:rPr>
-          <w:rFonts w:ascii="Times New Roman" w:hAnsi="Times New Roman" w:cs="Times New Roman"/>
-          <w:color w:val="632423" w:themeColor="accent2" w:themeShade="80"/>
-          <w:sz w:val="36"/>
-          <w:szCs w:val="36"/>
-        </w:rPr>
-        <w:t>r</w:t>
-      </w:r>
-      <w:r>
-        <w:rPr>
-          <w:rFonts w:ascii="Times New Roman" w:hAnsi="Times New Roman" w:cs="Times New Roman"/>
-          <w:color w:val="632423" w:themeColor="accent2" w:themeShade="80"/>
-          <w:sz w:val="36"/>
-          <w:szCs w:val="36"/>
-        </w:rPr>
-        <w:t>ől</w:t>
-      </w:r>
-      <w:r>
-        <w:rPr>
-          <w:rFonts w:ascii="Times New Roman" w:hAnsi="Times New Roman" w:cs="Times New Roman"/>
-          <w:color w:val="632423" w:themeColor="accent2" w:themeShade="80"/>
-          <w:sz w:val="36"/>
-          <w:szCs w:val="36"/>
-        </w:rPr>
-        <w:br/>
-      </w:r>
-      <w:r>
+      </w:pPr>
+    </w:p>
+    <w:p>
+      <w:pPr>
+        <w:tabs>
+          <w:tab w:val="right" w:leader="dot" w:pos="7938"/>
+        </w:tabs>
         <w:rPr>
           <w:rFonts w:ascii="Times New Roman" w:hAnsi="Times New Roman" w:cs="Times New Roman"/>
           <w:sz w:val="28"/>
           <w:szCs w:val="28"/>
         </w:rPr>
-        <w:t>A projektünk / weboldalunk a hangszerekről, azon belül, a zongoráról és gitárról szól.</w:t>
-      </w:r>
-      <w:r>
-        <w:rPr>
-          <w:rFonts w:ascii="Times New Roman" w:hAnsi="Times New Roman" w:cs="Times New Roman"/>
+      </w:pPr>
+      <w:r>
+        <w:rPr>
+          <w:rFonts w:ascii="Times New Roman" w:hAnsi="Times New Roman" w:cs="Times New Roman"/>
+          <w:color w:val="632423" w:themeColor="accent2" w:themeShade="80"/>
+          <w:sz w:val="32"/>
+          <w:szCs w:val="32"/>
+        </w:rPr>
+        <w:lastRenderedPageBreak/>
+        <w:t>Tartalomjegyzék</w:t>
+      </w:r>
+      <w:r>
+        <w:rPr>
+          <w:rFonts w:ascii="Times New Roman" w:hAnsi="Times New Roman" w:cs="Times New Roman"/>
+          <w:color w:val="632423" w:themeColor="accent2" w:themeShade="80"/>
+          <w:sz w:val="32"/>
+          <w:szCs w:val="32"/>
+        </w:rPr>
+        <w:br/>
+      </w:r>
+      <w:r>
+        <w:rPr>
+          <w:rFonts w:ascii="Times New Roman" w:hAnsi="Times New Roman" w:cs="Times New Roman"/>
+          <w:sz w:val="24"/>
+          <w:szCs w:val="24"/>
+        </w:rPr>
+        <w:t>Téma bemutatása</w:t>
+      </w:r>
+      <w:r>
+        <w:rPr>
+          <w:rFonts w:ascii="Times New Roman" w:hAnsi="Times New Roman" w:cs="Times New Roman"/>
+          <w:sz w:val="24"/>
+          <w:szCs w:val="24"/>
+        </w:rPr>
+        <w:tab/>
+        <w:t>2</w:t>
+      </w:r>
+      <w:r>
+        <w:rPr>
+          <w:rFonts w:ascii="Times New Roman" w:hAnsi="Times New Roman" w:cs="Times New Roman"/>
+          <w:sz w:val="24"/>
+          <w:szCs w:val="24"/>
+        </w:rPr>
+        <w:br/>
+        <w:t>A projekt forrásai</w:t>
+      </w:r>
+      <w:r>
+        <w:rPr>
+          <w:rFonts w:ascii="Times New Roman" w:hAnsi="Times New Roman" w:cs="Times New Roman"/>
+          <w:sz w:val="24"/>
+          <w:szCs w:val="24"/>
+        </w:rPr>
+        <w:tab/>
+        <w:t>2</w:t>
+      </w:r>
+      <w:r>
+        <w:rPr>
+          <w:rFonts w:ascii="Times New Roman" w:hAnsi="Times New Roman" w:cs="Times New Roman"/>
+          <w:sz w:val="24"/>
+          <w:szCs w:val="24"/>
+        </w:rPr>
+        <w:br/>
+        <w:t>A projekt megvalósítása</w:t>
+      </w:r>
+      <w:r>
+        <w:rPr>
+          <w:rFonts w:ascii="Times New Roman" w:hAnsi="Times New Roman" w:cs="Times New Roman"/>
+          <w:sz w:val="24"/>
+          <w:szCs w:val="24"/>
+        </w:rPr>
+        <w:tab/>
+        <w:t>2</w:t>
+      </w:r>
+      <w:r>
+        <w:rPr>
+          <w:rFonts w:ascii="Times New Roman" w:hAnsi="Times New Roman" w:cs="Times New Roman"/>
+          <w:sz w:val="24"/>
+          <w:szCs w:val="24"/>
+        </w:rPr>
+        <w:br/>
+        <w:t xml:space="preserve">   Felelősségi körök</w:t>
+      </w:r>
+      <w:r>
+        <w:rPr>
+          <w:rFonts w:ascii="Times New Roman" w:hAnsi="Times New Roman" w:cs="Times New Roman"/>
+          <w:sz w:val="24"/>
+          <w:szCs w:val="24"/>
+        </w:rPr>
+        <w:tab/>
+        <w:t>2</w:t>
+      </w:r>
+      <w:r>
+        <w:rPr>
+          <w:rFonts w:ascii="Times New Roman" w:hAnsi="Times New Roman" w:cs="Times New Roman"/>
+          <w:sz w:val="24"/>
+          <w:szCs w:val="24"/>
+        </w:rPr>
+        <w:br/>
+        <w:t xml:space="preserve">   Fejlesztői eszközök</w:t>
+      </w:r>
+      <w:r>
+        <w:rPr>
+          <w:rFonts w:ascii="Times New Roman" w:hAnsi="Times New Roman" w:cs="Times New Roman"/>
+          <w:sz w:val="24"/>
+          <w:szCs w:val="24"/>
+        </w:rPr>
+        <w:tab/>
+        <w:t>2</w:t>
+      </w:r>
+      <w:r>
+        <w:rPr>
+          <w:rFonts w:ascii="Times New Roman" w:hAnsi="Times New Roman" w:cs="Times New Roman"/>
+          <w:sz w:val="24"/>
+          <w:szCs w:val="24"/>
+        </w:rPr>
+        <w:br/>
+        <w:t xml:space="preserve">   Fejlesztés folyamat</w:t>
+      </w:r>
+      <w:r>
+        <w:rPr>
+          <w:rFonts w:ascii="Times New Roman" w:hAnsi="Times New Roman" w:cs="Times New Roman"/>
+          <w:sz w:val="24"/>
+          <w:szCs w:val="24"/>
+        </w:rPr>
+        <w:tab/>
+        <w:t>2</w:t>
+      </w:r>
+      <w:r>
+        <w:rPr>
+          <w:rFonts w:ascii="Times New Roman" w:hAnsi="Times New Roman" w:cs="Times New Roman"/>
+          <w:sz w:val="24"/>
+          <w:szCs w:val="24"/>
+        </w:rPr>
+        <w:br/>
+        <w:t xml:space="preserve">   Tesztelés</w:t>
+      </w:r>
+      <w:r>
+        <w:rPr>
+          <w:rFonts w:ascii="Times New Roman" w:hAnsi="Times New Roman" w:cs="Times New Roman"/>
+          <w:sz w:val="24"/>
+          <w:szCs w:val="24"/>
+        </w:rPr>
+        <w:tab/>
+      </w:r>
+      <w:r>
+        <w:rPr>
+          <w:rFonts w:ascii="Times New Roman" w:hAnsi="Times New Roman" w:cs="Times New Roman"/>
+          <w:sz w:val="24"/>
+          <w:szCs w:val="24"/>
+        </w:rPr>
+        <w:t>3</w:t>
+      </w:r>
+      <w:r>
+        <w:rPr>
+          <w:rFonts w:ascii="Times New Roman" w:hAnsi="Times New Roman" w:cs="Times New Roman"/>
+          <w:sz w:val="24"/>
+          <w:szCs w:val="24"/>
+        </w:rPr>
+        <w:br/>
+        <w:t>További lehetőségek</w:t>
+      </w:r>
+      <w:r>
+        <w:rPr>
+          <w:rFonts w:ascii="Times New Roman" w:hAnsi="Times New Roman" w:cs="Times New Roman"/>
+          <w:sz w:val="24"/>
+          <w:szCs w:val="24"/>
+        </w:rPr>
+        <w:tab/>
+        <w:t>3</w:t>
+      </w:r>
+      <w:r>
+        <w:rPr>
+          <w:rFonts w:ascii="Times New Roman" w:hAnsi="Times New Roman" w:cs="Times New Roman"/>
+          <w:sz w:val="24"/>
+          <w:szCs w:val="24"/>
+        </w:rPr>
+        <w:br/>
+        <w:t>Összegzés</w:t>
+      </w:r>
+      <w:r>
+        <w:rPr>
+          <w:rFonts w:ascii="Times New Roman" w:hAnsi="Times New Roman" w:cs="Times New Roman"/>
+          <w:sz w:val="24"/>
+          <w:szCs w:val="24"/>
+        </w:rPr>
+        <w:tab/>
+        <w:t>3</w:t>
+      </w:r>
+    </w:p>
+    <w:p/>
+    <w:p/>
+    <w:p/>
+    <w:p/>
+    <w:p/>
+    <w:p/>
+    <w:p/>
+    <w:p/>
+    <w:p/>
+    <w:p/>
+    <w:p/>
+    <w:p/>
+    <w:p/>
+    <w:p/>
+    <w:p/>
+    <w:p/>
+    <w:p/>
+    <w:p/>
+    <w:p/>
+    <w:p/>
+    <w:p/>
+    <w:p>
+      <w:pPr>
+        <w:rPr>
+          <w:rFonts w:ascii="Times New Roman" w:hAnsi="Times New Roman" w:cs="Times New Roman"/>
+          <w:color w:val="632423" w:themeColor="accent2" w:themeShade="80"/>
+          <w:sz w:val="32"/>
+          <w:szCs w:val="32"/>
+        </w:rPr>
+      </w:pPr>
+      <w:r>
+        <w:rPr>
+          <w:rFonts w:ascii="Times New Roman" w:hAnsi="Times New Roman" w:cs="Times New Roman"/>
+          <w:color w:val="632423" w:themeColor="accent2" w:themeShade="80"/>
+          <w:sz w:val="32"/>
+          <w:szCs w:val="32"/>
+        </w:rPr>
+        <w:lastRenderedPageBreak/>
+        <w:t>T</w:t>
+      </w:r>
+      <w:r>
+        <w:rPr>
+          <w:rFonts w:ascii="Times New Roman" w:hAnsi="Times New Roman" w:cs="Times New Roman"/>
+          <w:color w:val="632423" w:themeColor="accent2" w:themeShade="80"/>
+          <w:sz w:val="32"/>
+          <w:szCs w:val="32"/>
+        </w:rPr>
+        <w:t>émabemutatása</w:t>
+      </w:r>
+    </w:p>
+    <w:p>
+      <w:pPr>
+        <w:jc w:val="both"/>
+        <w:rPr>
+          <w:rFonts w:ascii="Times New Roman" w:hAnsi="Times New Roman" w:cs="Times New Roman"/>
+          <w:sz w:val="24"/>
+          <w:szCs w:val="24"/>
+        </w:rPr>
+      </w:pPr>
+      <w:r>
+        <w:rPr>
+          <w:rFonts w:ascii="Times New Roman" w:hAnsi="Times New Roman" w:cs="Times New Roman"/>
+          <w:sz w:val="24"/>
+          <w:szCs w:val="24"/>
+        </w:rPr>
+        <w:t xml:space="preserve">A témánk a hangszerek. </w:t>
+      </w:r>
+      <w:r>
+        <w:rPr>
+          <w:rFonts w:ascii="Times New Roman" w:hAnsi="Times New Roman" w:cs="Times New Roman"/>
+          <w:sz w:val="24"/>
+          <w:szCs w:val="24"/>
+        </w:rPr>
+        <w:t>Az ötlet, onnan jött, hogy sokat agyaltunk, hogy milyen témát választhatnánk, illetve, hogy van-e a témában közös „részünk”.</w:t>
+      </w:r>
+      <w:r>
+        <w:rPr>
+          <w:rFonts w:ascii="Times New Roman" w:hAnsi="Times New Roman" w:cs="Times New Roman"/>
+          <w:sz w:val="24"/>
+          <w:szCs w:val="24"/>
+        </w:rPr>
+        <w:t xml:space="preserve"> Aztán nagy nehezen, eljutottunk </w:t>
+      </w:r>
+      <w:r>
+        <w:rPr>
+          <w:rFonts w:ascii="Times New Roman" w:hAnsi="Times New Roman" w:cs="Times New Roman"/>
+          <w:sz w:val="24"/>
+          <w:szCs w:val="24"/>
+        </w:rPr>
+        <w:t xml:space="preserve">a hangszerekig. Sokszor nem értettünk egyet, de aztán meghoztuk a kompromisszumot. </w:t>
+      </w:r>
+      <w:r>
+        <w:rPr>
+          <w:rFonts w:ascii="Times New Roman" w:hAnsi="Times New Roman" w:cs="Times New Roman"/>
+          <w:sz w:val="24"/>
+          <w:szCs w:val="24"/>
+        </w:rPr>
+        <w:t xml:space="preserve"> Sajnos, én nagyon régen vettem elő a zongorát, pedig volt amikor mindennap játszottam rajta, de ettől függetlenül, még mindig szeretem a zongorát. A projektünk, azoknak szól aki főleg a zongora, illetve a gitár iránt érdeklődnek, a célunk pedig, hogy minél több ember megszeresse ezt a két fantasztikus hangszert.</w:t>
+      </w:r>
+    </w:p>
+    <w:p>
+      <w:pPr>
+        <w:jc w:val="both"/>
+        <w:rPr>
+          <w:rFonts w:ascii="Times New Roman" w:hAnsi="Times New Roman" w:cs="Times New Roman"/>
+          <w:color w:val="632423" w:themeColor="accent2" w:themeShade="80"/>
+          <w:sz w:val="32"/>
+          <w:szCs w:val="32"/>
+        </w:rPr>
+      </w:pPr>
+      <w:r>
+        <w:rPr>
+          <w:rFonts w:ascii="Times New Roman" w:hAnsi="Times New Roman" w:cs="Times New Roman"/>
+          <w:color w:val="632423" w:themeColor="accent2" w:themeShade="80"/>
+          <w:sz w:val="32"/>
+          <w:szCs w:val="32"/>
+        </w:rPr>
+        <w:t>A projekt forrásai</w:t>
+      </w:r>
+    </w:p>
+    <w:p>
+      <w:pPr>
+        <w:jc w:val="both"/>
+        <w:rPr>
+          <w:rFonts w:ascii="Times New Roman" w:hAnsi="Times New Roman" w:cs="Times New Roman"/>
+          <w:sz w:val="24"/>
+          <w:szCs w:val="24"/>
+        </w:rPr>
+      </w:pPr>
+      <w:r>
+        <w:rPr>
+          <w:rFonts w:ascii="Times New Roman" w:hAnsi="Times New Roman" w:cs="Times New Roman"/>
+          <w:sz w:val="24"/>
+          <w:szCs w:val="24"/>
+        </w:rPr>
+        <w:t xml:space="preserve">A </w:t>
+      </w:r>
+      <w:r>
+        <w:rPr>
+          <w:rFonts w:ascii="Times New Roman" w:hAnsi="Times New Roman" w:cs="Times New Roman"/>
+          <w:sz w:val="24"/>
+          <w:szCs w:val="24"/>
+        </w:rPr>
+        <w:t xml:space="preserve">források nagyrészben a Wikipediáról származnak, de vannak olyan részek is a weboldalban, ami a „mi agyunk szüleménye”. </w:t>
+      </w:r>
+    </w:p>
+    <w:p>
+      <w:pPr>
+        <w:jc w:val="both"/>
+        <w:rPr>
+          <w:rFonts w:ascii="Times New Roman" w:hAnsi="Times New Roman" w:cs="Times New Roman"/>
+          <w:sz w:val="24"/>
+          <w:szCs w:val="24"/>
+        </w:rPr>
+      </w:pPr>
+      <w:r>
+        <w:rPr>
+          <w:rFonts w:ascii="Times New Roman" w:hAnsi="Times New Roman" w:cs="Times New Roman"/>
+          <w:sz w:val="24"/>
+          <w:szCs w:val="24"/>
+        </w:rPr>
+        <w:t>A képeink az alábbi oldalról származnak:</w:t>
+      </w:r>
+    </w:p>
+    <w:p>
+      <w:pPr>
+        <w:jc w:val="both"/>
+        <w:rPr>
+          <w:rFonts w:ascii="Times New Roman" w:hAnsi="Times New Roman" w:cs="Times New Roman"/>
+          <w:sz w:val="24"/>
+          <w:szCs w:val="24"/>
+        </w:rPr>
+      </w:pPr>
+      <w:hyperlink r:id="rId4" w:history="1">
+        <w:r>
+          <w:rPr>
+            <w:rStyle w:val="Hiperhivatkozs"/>
+            <w:rFonts w:ascii="Times New Roman" w:hAnsi="Times New Roman" w:cs="Times New Roman"/>
+            <w:sz w:val="24"/>
+            <w:szCs w:val="24"/>
+          </w:rPr>
+          <w:t>www.google.com</w:t>
+        </w:r>
+      </w:hyperlink>
+      <w:r>
+        <w:rPr>
+          <w:rFonts w:ascii="Times New Roman" w:hAnsi="Times New Roman" w:cs="Times New Roman"/>
+          <w:sz w:val="24"/>
+          <w:szCs w:val="24"/>
+        </w:rPr>
+        <w:t xml:space="preserve"> (Creative Common license)</w:t>
+      </w:r>
+    </w:p>
+    <w:p>
+      <w:pPr>
+        <w:jc w:val="both"/>
+        <w:rPr>
+          <w:rFonts w:ascii="Times New Roman" w:hAnsi="Times New Roman" w:cs="Times New Roman"/>
+          <w:sz w:val="24"/>
+          <w:szCs w:val="24"/>
+        </w:rPr>
+      </w:pPr>
+      <w:r>
+        <w:rPr>
+          <w:rFonts w:ascii="Times New Roman" w:hAnsi="Times New Roman" w:cs="Times New Roman"/>
+          <w:sz w:val="24"/>
+          <w:szCs w:val="24"/>
+        </w:rPr>
+        <w:t xml:space="preserve">A </w:t>
+      </w:r>
+      <w:r>
+        <w:rPr>
+          <w:rFonts w:ascii="Times New Roman" w:hAnsi="Times New Roman" w:cs="Times New Roman"/>
+          <w:sz w:val="24"/>
+          <w:szCs w:val="24"/>
+        </w:rPr>
+        <w:t>szövegeink forrása</w:t>
+      </w:r>
+      <w:r>
+        <w:rPr>
+          <w:rFonts w:ascii="Times New Roman" w:hAnsi="Times New Roman" w:cs="Times New Roman"/>
+          <w:sz w:val="24"/>
+          <w:szCs w:val="24"/>
+        </w:rPr>
+        <w:t>:</w:t>
+      </w:r>
+    </w:p>
+    <w:p>
+      <w:pPr>
+        <w:jc w:val="both"/>
+        <w:rPr>
+          <w:rFonts w:ascii="Times New Roman" w:hAnsi="Times New Roman" w:cs="Times New Roman"/>
+          <w:sz w:val="24"/>
+          <w:szCs w:val="24"/>
+        </w:rPr>
+      </w:pPr>
+      <w:hyperlink r:id="rId5" w:history="1">
+        <w:r>
+          <w:rPr>
+            <w:rStyle w:val="Hiperhivatkozs"/>
+            <w:rFonts w:ascii="Times New Roman" w:hAnsi="Times New Roman" w:cs="Times New Roman"/>
+            <w:sz w:val="24"/>
+            <w:szCs w:val="24"/>
+          </w:rPr>
+          <w:t>www.wikipedia.com</w:t>
+        </w:r>
+      </w:hyperlink>
+      <w:r>
+        <w:rPr>
+          <w:rFonts w:ascii="Times New Roman" w:hAnsi="Times New Roman" w:cs="Times New Roman"/>
+          <w:sz w:val="24"/>
+          <w:szCs w:val="24"/>
+        </w:rPr>
+        <w:t xml:space="preserve"> </w:t>
+      </w:r>
+    </w:p>
+    <w:p>
+      <w:pPr>
+        <w:rPr>
+          <w:rFonts w:ascii="Times New Roman" w:hAnsi="Times New Roman" w:cs="Times New Roman"/>
+          <w:color w:val="632423" w:themeColor="accent2" w:themeShade="80"/>
           <w:sz w:val="28"/>
           <w:szCs w:val="28"/>
         </w:rPr>
+      </w:pPr>
+      <w:r>
+        <w:rPr>
+          <w:rFonts w:ascii="Times New Roman" w:hAnsi="Times New Roman" w:cs="Times New Roman"/>
+          <w:color w:val="632423" w:themeColor="accent2" w:themeShade="80"/>
+          <w:sz w:val="32"/>
+          <w:szCs w:val="32"/>
+        </w:rPr>
+        <w:t xml:space="preserve">A projekt </w:t>
+      </w:r>
+      <w:r>
+        <w:rPr>
+          <w:rFonts w:ascii="Times New Roman" w:hAnsi="Times New Roman" w:cs="Times New Roman"/>
+          <w:color w:val="632423" w:themeColor="accent2" w:themeShade="80"/>
+          <w:sz w:val="32"/>
+          <w:szCs w:val="32"/>
+        </w:rPr>
+        <w:t>megvalósítása</w:t>
+      </w:r>
+      <w:r>
+        <w:rPr>
+          <w:rFonts w:ascii="Times New Roman" w:hAnsi="Times New Roman" w:cs="Times New Roman"/>
+          <w:color w:val="632423" w:themeColor="accent2" w:themeShade="80"/>
+          <w:sz w:val="32"/>
+          <w:szCs w:val="32"/>
+        </w:rPr>
         <w:br/>
       </w:r>
       <w:r>
         <w:rPr>
           <w:rFonts w:ascii="Times New Roman" w:hAnsi="Times New Roman" w:cs="Times New Roman"/>
+          <w:color w:val="632423" w:themeColor="accent2" w:themeShade="80"/>
           <w:sz w:val="28"/>
           <w:szCs w:val="28"/>
         </w:rPr>
-        <w:br/>
-      </w:r>
-      <w:r>
-        <w:rPr>
-          <w:rFonts w:ascii="Times New Roman" w:hAnsi="Times New Roman" w:cs="Times New Roman"/>
+        <w:t>Felelősségi körök</w:t>
+      </w:r>
+    </w:p>
+    <w:p>
+      <w:pPr>
+        <w:jc w:val="both"/>
+        <w:rPr>
+          <w:rFonts w:ascii="Times New Roman" w:hAnsi="Times New Roman" w:cs="Times New Roman"/>
+          <w:sz w:val="24"/>
+          <w:szCs w:val="24"/>
+        </w:rPr>
+      </w:pPr>
+      <w:r>
+        <w:rPr>
+          <w:rFonts w:ascii="Times New Roman" w:hAnsi="Times New Roman" w:cs="Times New Roman"/>
+          <w:sz w:val="24"/>
+          <w:szCs w:val="24"/>
+        </w:rPr>
+        <w:t xml:space="preserve">A </w:t>
+      </w:r>
+      <w:r>
+        <w:rPr>
+          <w:rFonts w:ascii="Times New Roman" w:hAnsi="Times New Roman" w:cs="Times New Roman"/>
+          <w:sz w:val="24"/>
+          <w:szCs w:val="24"/>
+        </w:rPr>
+        <w:t>projektfelelős Pongrácz Eszter volt, aki létrehozta a központi repository-t, felügyelte a folyamatokat, illetve az Ő saját aloldalán dolgozott. Lálity Dominik</w:t>
+      </w:r>
+      <w:r>
+        <w:rPr>
+          <w:rFonts w:ascii="Times New Roman" w:hAnsi="Times New Roman" w:cs="Times New Roman"/>
+          <w:sz w:val="24"/>
+          <w:szCs w:val="24"/>
+        </w:rPr>
+        <w:t>-nak a feladata</w:t>
+      </w:r>
+      <w:r>
+        <w:rPr>
+          <w:rFonts w:ascii="Times New Roman" w:hAnsi="Times New Roman" w:cs="Times New Roman"/>
+          <w:sz w:val="24"/>
+          <w:szCs w:val="24"/>
+        </w:rPr>
+        <w:t xml:space="preserve"> az volt</w:t>
+      </w:r>
+      <w:r>
+        <w:rPr>
+          <w:rFonts w:ascii="Times New Roman" w:hAnsi="Times New Roman" w:cs="Times New Roman"/>
+          <w:sz w:val="24"/>
+          <w:szCs w:val="24"/>
+        </w:rPr>
+        <w:t xml:space="preserve">, </w:t>
+      </w:r>
+      <w:r>
+        <w:rPr>
+          <w:rFonts w:ascii="Times New Roman" w:hAnsi="Times New Roman" w:cs="Times New Roman"/>
+          <w:sz w:val="24"/>
+          <w:szCs w:val="24"/>
+        </w:rPr>
+        <w:t xml:space="preserve">hogy a </w:t>
+      </w:r>
+      <w:r>
+        <w:rPr>
+          <w:rFonts w:ascii="Times New Roman" w:hAnsi="Times New Roman" w:cs="Times New Roman"/>
+          <w:sz w:val="24"/>
+          <w:szCs w:val="24"/>
+        </w:rPr>
+        <w:t>dokumentáció</w:t>
+      </w:r>
+      <w:r>
+        <w:rPr>
+          <w:rFonts w:ascii="Times New Roman" w:hAnsi="Times New Roman" w:cs="Times New Roman"/>
+          <w:sz w:val="24"/>
+          <w:szCs w:val="24"/>
+        </w:rPr>
+        <w:t>t felügyelje (elkészítse)</w:t>
+      </w:r>
+      <w:r>
+        <w:rPr>
+          <w:rFonts w:ascii="Times New Roman" w:hAnsi="Times New Roman" w:cs="Times New Roman"/>
+          <w:sz w:val="24"/>
+          <w:szCs w:val="24"/>
+        </w:rPr>
+        <w:t>, illetve a saját weboldalának a fejlesztése.</w:t>
+      </w:r>
+      <w:r>
+        <w:rPr>
+          <w:rFonts w:ascii="Times New Roman" w:hAnsi="Times New Roman" w:cs="Times New Roman"/>
+          <w:sz w:val="24"/>
+          <w:szCs w:val="24"/>
+        </w:rPr>
+        <w:t xml:space="preserve"> </w:t>
+      </w:r>
+    </w:p>
+    <w:p>
+      <w:pPr>
+        <w:jc w:val="both"/>
+        <w:rPr>
+          <w:rFonts w:ascii="Times New Roman" w:hAnsi="Times New Roman" w:cs="Times New Roman"/>
+          <w:color w:val="632423" w:themeColor="accent2" w:themeShade="80"/>
           <w:sz w:val="28"/>
           <w:szCs w:val="28"/>
         </w:rPr>
-        <w:br/>
-      </w:r>
-      <w:r>
-        <w:rPr>
-          <w:rFonts w:ascii="Times New Roman" w:hAnsi="Times New Roman" w:cs="Times New Roman"/>
-          <w:i/>
-          <w:iCs/>
-          <w:sz w:val="36"/>
-          <w:szCs w:val="36"/>
-        </w:rPr>
-        <w:t>Lálity Dominik, Pongrácz Eszter</w:t>
-      </w:r>
-      <w:r>
-        <w:rPr>
-          <w:rFonts w:ascii="Times New Roman" w:hAnsi="Times New Roman" w:cs="Times New Roman"/>
-          <w:i/>
-          <w:iCs/>
-          <w:sz w:val="36"/>
-          <w:szCs w:val="36"/>
-        </w:rPr>
-        <w:br/>
-        <w:t>2022</w:t>
-      </w:r>
-    </w:p>
-    <w:p>
-      <w:r>
-        <w:rPr>
-          <w:rFonts w:ascii="Times New Roman" w:hAnsi="Times New Roman" w:cs="Times New Roman"/>
-          <w:color w:val="632423" w:themeColor="accent2" w:themeShade="80"/>
-          <w:sz w:val="36"/>
-          <w:szCs w:val="36"/>
+      </w:pPr>
+      <w:r>
+        <w:rPr>
+          <w:rFonts w:ascii="Times New Roman" w:hAnsi="Times New Roman" w:cs="Times New Roman"/>
+          <w:color w:val="632423" w:themeColor="accent2" w:themeShade="80"/>
+          <w:sz w:val="28"/>
+          <w:szCs w:val="28"/>
+        </w:rPr>
+        <w:t>Fe</w:t>
+      </w:r>
+      <w:r>
+        <w:rPr>
+          <w:rFonts w:ascii="Times New Roman" w:hAnsi="Times New Roman" w:cs="Times New Roman"/>
+          <w:color w:val="632423" w:themeColor="accent2" w:themeShade="80"/>
+          <w:sz w:val="28"/>
+          <w:szCs w:val="28"/>
+        </w:rPr>
+        <w:t>jlesztői eszközök</w:t>
+      </w:r>
+    </w:p>
+    <w:p>
+      <w:pPr>
+        <w:jc w:val="both"/>
+        <w:rPr>
+          <w:rFonts w:ascii="Times New Roman" w:hAnsi="Times New Roman" w:cs="Times New Roman"/>
+          <w:sz w:val="24"/>
+          <w:szCs w:val="24"/>
+        </w:rPr>
+      </w:pPr>
+      <w:r>
+        <w:rPr>
+          <w:rFonts w:ascii="Times New Roman" w:hAnsi="Times New Roman" w:cs="Times New Roman"/>
+          <w:sz w:val="24"/>
+          <w:szCs w:val="24"/>
+        </w:rPr>
+        <w:t>A projekt során html, illetve css „nyelveket” használtunk, a weboldalunk elkészítéséhez</w:t>
+      </w:r>
+      <w:r>
+        <w:rPr>
+          <w:rFonts w:ascii="Times New Roman" w:hAnsi="Times New Roman" w:cs="Times New Roman"/>
+          <w:sz w:val="24"/>
+          <w:szCs w:val="24"/>
+        </w:rPr>
+        <w:t>.</w:t>
+      </w:r>
+      <w:r>
+        <w:rPr>
+          <w:rFonts w:ascii="Times New Roman" w:hAnsi="Times New Roman" w:cs="Times New Roman"/>
+          <w:sz w:val="24"/>
+          <w:szCs w:val="24"/>
+        </w:rPr>
+        <w:t xml:space="preserve"> A fejlesztés során a Visual Studio Code programot és a github verziókezelő rendszerek</w:t>
+      </w:r>
+      <w:r>
+        <w:rPr>
+          <w:rFonts w:ascii="Times New Roman" w:hAnsi="Times New Roman" w:cs="Times New Roman"/>
+          <w:sz w:val="24"/>
+          <w:szCs w:val="24"/>
+        </w:rPr>
+        <w:t>et</w:t>
+      </w:r>
+      <w:r>
+        <w:rPr>
+          <w:rFonts w:ascii="Times New Roman" w:hAnsi="Times New Roman" w:cs="Times New Roman"/>
+          <w:sz w:val="24"/>
+          <w:szCs w:val="24"/>
+        </w:rPr>
+        <w:t xml:space="preserve"> / szoftvereket használtuk. A VS Code-ban irtuk meg a weblapot, a github-on pedig feltöltöttük egymásnak</w:t>
+      </w:r>
+      <w:r>
+        <w:rPr>
+          <w:rFonts w:ascii="Times New Roman" w:hAnsi="Times New Roman" w:cs="Times New Roman"/>
+          <w:sz w:val="24"/>
+          <w:szCs w:val="24"/>
+        </w:rPr>
+        <w:t xml:space="preserve"> a kódunkat, hogy a többi csapattag is elérje, és a munka hatékony legyen.</w:t>
+      </w:r>
+    </w:p>
+    <w:p>
+      <w:pPr>
+        <w:jc w:val="both"/>
+        <w:rPr>
+          <w:rFonts w:ascii="Times New Roman" w:hAnsi="Times New Roman" w:cs="Times New Roman"/>
+          <w:color w:val="632423" w:themeColor="accent2" w:themeShade="80"/>
+          <w:sz w:val="28"/>
+          <w:szCs w:val="28"/>
+        </w:rPr>
+      </w:pPr>
+      <w:r>
+        <w:rPr>
+          <w:rFonts w:ascii="Times New Roman" w:hAnsi="Times New Roman" w:cs="Times New Roman"/>
+          <w:color w:val="632423" w:themeColor="accent2" w:themeShade="80"/>
+          <w:sz w:val="28"/>
+          <w:szCs w:val="28"/>
+        </w:rPr>
+        <w:t>Fe</w:t>
+      </w:r>
+      <w:r>
+        <w:rPr>
+          <w:rFonts w:ascii="Times New Roman" w:hAnsi="Times New Roman" w:cs="Times New Roman"/>
+          <w:color w:val="632423" w:themeColor="accent2" w:themeShade="80"/>
+          <w:sz w:val="28"/>
+          <w:szCs w:val="28"/>
+        </w:rPr>
+        <w:t>jle</w:t>
+      </w:r>
+      <w:r>
+        <w:rPr>
+          <w:rFonts w:ascii="Times New Roman" w:hAnsi="Times New Roman" w:cs="Times New Roman"/>
+          <w:color w:val="632423" w:themeColor="accent2" w:themeShade="80"/>
+          <w:sz w:val="28"/>
+          <w:szCs w:val="28"/>
+        </w:rPr>
+        <w:t>sztés folyamata</w:t>
+      </w:r>
+    </w:p>
+    <w:p>
+      <w:pPr>
+        <w:jc w:val="both"/>
+        <w:rPr>
+          <w:rFonts w:ascii="Times New Roman" w:hAnsi="Times New Roman" w:cs="Times New Roman"/>
+          <w:sz w:val="24"/>
+          <w:szCs w:val="24"/>
+        </w:rPr>
+      </w:pPr>
+      <w:r>
+        <w:rPr>
+          <w:rFonts w:ascii="Times New Roman" w:hAnsi="Times New Roman" w:cs="Times New Roman"/>
+          <w:sz w:val="24"/>
+          <w:szCs w:val="24"/>
+        </w:rPr>
+        <w:t xml:space="preserve">Amióta kiírásra került a feladat, illetve az, hogy azt mikorra kell elkészíteni, azután a munka folyamatosan haladt. </w:t>
+      </w:r>
+      <w:r>
+        <w:rPr>
+          <w:rFonts w:ascii="Times New Roman" w:hAnsi="Times New Roman" w:cs="Times New Roman"/>
+          <w:sz w:val="24"/>
+          <w:szCs w:val="24"/>
+        </w:rPr>
+        <w:t xml:space="preserve">A legelső órákon, megbeszéltük közösen azt, hogy mi legyen a téma, illetve az is, hogy hogyan képzeljük a weblapunkat. </w:t>
+      </w:r>
+      <w:r>
+        <w:rPr>
+          <w:rFonts w:ascii="Times New Roman" w:hAnsi="Times New Roman" w:cs="Times New Roman"/>
+          <w:sz w:val="24"/>
+          <w:szCs w:val="24"/>
+        </w:rPr>
+        <w:t>A következő órákon (illetve itthon is) megcsináltuk a github rendszert, ami aztán valami oknál fogva sajnos nem működött, de szerencsére sikerült a problémát orvosolni. A további órákon, elkezdtük a weboldalt fejleszteni, csak sajnos Eszter többször lebetegedett, így aztán a munka hatékonysága is csökkent, de mindig próbáltuk behozni magunkat. Amikor időnk engedte, mindig hozzátettünk a weboldalunkhoz.</w:t>
+      </w:r>
+      <w:r>
+        <w:rPr>
+          <w:rFonts w:ascii="Times New Roman" w:hAnsi="Times New Roman" w:cs="Times New Roman"/>
+          <w:sz w:val="24"/>
+          <w:szCs w:val="24"/>
+        </w:rPr>
+        <w:t xml:space="preserve"> A dokumentációt is elkezdtük közben, így még ha lassan is, de haladt a munka.</w:t>
+      </w:r>
+    </w:p>
+    <w:p>
+      <w:pPr>
+        <w:jc w:val="both"/>
+        <w:rPr>
+          <w:rFonts w:ascii="Times New Roman" w:hAnsi="Times New Roman" w:cs="Times New Roman"/>
+          <w:color w:val="632423" w:themeColor="accent2" w:themeShade="80"/>
+          <w:sz w:val="28"/>
+          <w:szCs w:val="28"/>
+        </w:rPr>
+      </w:pPr>
+      <w:r>
+        <w:rPr>
+          <w:rFonts w:ascii="Times New Roman" w:hAnsi="Times New Roman" w:cs="Times New Roman"/>
+          <w:color w:val="632423" w:themeColor="accent2" w:themeShade="80"/>
+          <w:sz w:val="28"/>
+          <w:szCs w:val="28"/>
         </w:rPr>
         <w:lastRenderedPageBreak/>
-        <w:t>Tartalomjegyzék</w:t>
-      </w:r>
-    </w:p>
-    <w:p/>
-    <w:p/>
-    <w:p/>
-    <w:p/>
-    <w:p/>
-    <w:p/>
-    <w:p/>
-    <w:p/>
+        <w:t>Tesztelés</w:t>
+      </w:r>
+    </w:p>
+    <w:p>
+      <w:pPr>
+        <w:jc w:val="both"/>
+        <w:rPr>
+          <w:rFonts w:ascii="Times New Roman" w:hAnsi="Times New Roman" w:cs="Times New Roman"/>
+          <w:sz w:val="24"/>
+          <w:szCs w:val="24"/>
+        </w:rPr>
+      </w:pPr>
+      <w:r>
+        <w:rPr>
+          <w:rFonts w:ascii="Times New Roman" w:hAnsi="Times New Roman" w:cs="Times New Roman"/>
+          <w:sz w:val="24"/>
+          <w:szCs w:val="24"/>
+        </w:rPr>
+        <w:t xml:space="preserve">Amikor 2022. 01. 31-én megkaptuk a szempontokat, ami szerint el kellett készíteni a projektet, mindig próbáltuk teljesíteni azokat, csak sajnos sokszor figyelmen kívül hagytunk párat, de ezeket mindig próbáltuk kijavítani. A munkákkal kapcsolatosan voltak hiányosságok, kezdve azzal, hogy csak ketten voltunk / vagyunk a csapatban, így sokkal nehezebb volt a projekttel haladni. Másodszor, voltak olyan napok / hetek, amikor csak az egyikünk tudott részt venni a munkában, mert a másik lebetegedett, vagy egyéb problémája volt ami miatt nem tudtunk normálisan folytatni a fejlesztés. </w:t>
+      </w:r>
+      <w:r>
+        <w:rPr>
+          <w:rFonts w:ascii="Times New Roman" w:hAnsi="Times New Roman" w:cs="Times New Roman"/>
+          <w:sz w:val="24"/>
+          <w:szCs w:val="24"/>
+        </w:rPr>
+        <w:t>Összességében</w:t>
+      </w:r>
+      <w:r>
+        <w:rPr>
+          <w:rFonts w:ascii="Times New Roman" w:hAnsi="Times New Roman" w:cs="Times New Roman"/>
+          <w:sz w:val="24"/>
+          <w:szCs w:val="24"/>
+        </w:rPr>
+        <w:t xml:space="preserve"> nem volt egyszerű, de végül megoldottuk.</w:t>
+      </w:r>
+    </w:p>
+    <w:p>
+      <w:pPr>
+        <w:jc w:val="both"/>
+        <w:rPr>
+          <w:rFonts w:ascii="Times New Roman" w:hAnsi="Times New Roman" w:cs="Times New Roman"/>
+          <w:color w:val="632423" w:themeColor="accent2" w:themeShade="80"/>
+          <w:sz w:val="32"/>
+          <w:szCs w:val="32"/>
+        </w:rPr>
+      </w:pPr>
+      <w:r>
+        <w:rPr>
+          <w:rFonts w:ascii="Times New Roman" w:hAnsi="Times New Roman" w:cs="Times New Roman"/>
+          <w:color w:val="632423" w:themeColor="accent2" w:themeShade="80"/>
+          <w:sz w:val="32"/>
+          <w:szCs w:val="32"/>
+        </w:rPr>
+        <w:t>További lehetőségek</w:t>
+      </w:r>
+    </w:p>
+    <w:p>
+      <w:pPr>
+        <w:jc w:val="both"/>
+        <w:rPr>
+          <w:rFonts w:ascii="Times New Roman" w:hAnsi="Times New Roman" w:cs="Times New Roman"/>
+          <w:sz w:val="24"/>
+          <w:szCs w:val="24"/>
+        </w:rPr>
+      </w:pPr>
+    </w:p>
+    <w:p>
+      <w:pPr>
+        <w:jc w:val="both"/>
+        <w:rPr>
+          <w:rFonts w:ascii="Times New Roman" w:hAnsi="Times New Roman" w:cs="Times New Roman"/>
+          <w:color w:val="632423" w:themeColor="accent2" w:themeShade="80"/>
+          <w:sz w:val="32"/>
+          <w:szCs w:val="32"/>
+        </w:rPr>
+      </w:pPr>
+      <w:r>
+        <w:rPr>
+          <w:rFonts w:ascii="Times New Roman" w:hAnsi="Times New Roman" w:cs="Times New Roman"/>
+          <w:color w:val="632423" w:themeColor="accent2" w:themeShade="80"/>
+          <w:sz w:val="32"/>
+          <w:szCs w:val="32"/>
+        </w:rPr>
+        <w:t>Összegzés</w:t>
+      </w:r>
+    </w:p>
+    <w:p>
+      <w:pPr>
+        <w:jc w:val="both"/>
+        <w:rPr>
+          <w:rFonts w:ascii="Times New Roman" w:hAnsi="Times New Roman" w:cs="Times New Roman"/>
+          <w:sz w:val="24"/>
+          <w:szCs w:val="24"/>
+        </w:rPr>
+      </w:pPr>
+      <w:r>
+        <w:rPr>
+          <w:rFonts w:ascii="Times New Roman" w:hAnsi="Times New Roman" w:cs="Times New Roman"/>
+          <w:sz w:val="24"/>
+          <w:szCs w:val="24"/>
+        </w:rPr>
+        <w:t>Összegezve sokszor akadtunk problémába, akadályba, mindazonáltal mindig probáltuk, magunkhoz képest is, a munkánkat, megfelelően, minőségien végezni</w:t>
+      </w:r>
+      <w:r>
+        <w:rPr>
+          <w:rFonts w:ascii="Times New Roman" w:hAnsi="Times New Roman" w:cs="Times New Roman"/>
+          <w:sz w:val="24"/>
+          <w:szCs w:val="24"/>
+        </w:rPr>
+        <w:t>.</w:t>
+      </w:r>
+      <w:r>
+        <w:rPr>
+          <w:rFonts w:ascii="Times New Roman" w:hAnsi="Times New Roman" w:cs="Times New Roman"/>
+          <w:sz w:val="24"/>
+          <w:szCs w:val="24"/>
+        </w:rPr>
+        <w:t xml:space="preserve"> Én azt gondolom, hogy mindkettőnk számára, nem megerőltető, hanem kihívásokkal teli feladatot kaptunk. A tanulság, az hogy talán, ennél lehetne sokkal rendszerezve dolgozni, sokkal jobban teljesíteni, de én szerintem viszonylag jól végeztük a munkánkat. </w:t>
+      </w:r>
+    </w:p>
+    <w:p>
+      <w:pPr>
+        <w:jc w:val="both"/>
+        <w:rPr>
+          <w:rFonts w:ascii="Times New Roman" w:hAnsi="Times New Roman" w:cs="Times New Roman"/>
+          <w:sz w:val="24"/>
+          <w:szCs w:val="24"/>
+        </w:rPr>
+      </w:pPr>
+    </w:p>
+    <w:p>
+      <w:pPr>
+        <w:jc w:val="both"/>
+        <w:rPr>
+          <w:rFonts w:ascii="Times New Roman" w:hAnsi="Times New Roman" w:cs="Times New Roman"/>
+          <w:sz w:val="24"/>
+          <w:szCs w:val="24"/>
+        </w:rPr>
+      </w:pPr>
+    </w:p>
+    <w:p>
+      <w:pPr>
+        <w:rPr>
+          <w:rFonts w:ascii="Times New Roman" w:hAnsi="Times New Roman" w:cs="Times New Roman"/>
+          <w:color w:val="632423" w:themeColor="accent2" w:themeShade="80"/>
+          <w:sz w:val="32"/>
+          <w:szCs w:val="32"/>
+        </w:rPr>
+      </w:pPr>
+    </w:p>
+    <w:p>
+      <w:pPr>
+        <w:jc w:val="both"/>
+        <w:rPr>
+          <w:rFonts w:ascii="Times New Roman" w:hAnsi="Times New Roman" w:cs="Times New Roman"/>
+          <w:color w:val="632423" w:themeColor="accent2" w:themeShade="80"/>
+          <w:sz w:val="32"/>
+          <w:szCs w:val="32"/>
+        </w:rPr>
+      </w:pPr>
+    </w:p>
+    <w:p>
+      <w:pPr>
+        <w:jc w:val="both"/>
+        <w:rPr>
+          <w:rFonts w:ascii="Times New Roman" w:hAnsi="Times New Roman" w:cs="Times New Roman"/>
+          <w:sz w:val="24"/>
+          <w:szCs w:val="24"/>
+        </w:rPr>
+      </w:pPr>
+    </w:p>
+    <w:p>
+      <w:pPr>
+        <w:jc w:val="both"/>
+        <w:rPr>
+          <w:rFonts w:ascii="Times New Roman" w:hAnsi="Times New Roman" w:cs="Times New Roman"/>
+          <w:sz w:val="24"/>
+          <w:szCs w:val="24"/>
+        </w:rPr>
+      </w:pPr>
+    </w:p>
+    <w:p>
+      <w:pPr>
+        <w:jc w:val="both"/>
+        <w:rPr>
+          <w:sz w:val="24"/>
+          <w:szCs w:val="24"/>
+        </w:rPr>
+      </w:pPr>
+    </w:p>
     <w:sectPr>
       <w:pgSz w:w="11906" w:h="16838"/>
-      <w:pgMar w:top="1417" w:right="1417" w:bottom="1417" w:left="1417" w:header="708" w:footer="708" w:gutter="0"/>
+      <w:pgMar w:top="1417" w:right="1417" w:bottom="1276" w:left="1417" w:header="708" w:footer="708" w:gutter="0"/>
       <w:cols w:space="708"/>
       <w:docGrid w:linePitch="360"/>
     </w:sectPr>
@@ -381,7 +1320,7 @@
     <w:lsdException w:name="Table Web 2" w:semiHidden="1" w:unhideWhenUsed="1"/>
     <w:lsdException w:name="Table Web 3" w:semiHidden="1" w:unhideWhenUsed="1"/>
     <w:lsdException w:name="Balloon Text" w:semiHidden="1" w:unhideWhenUsed="1"/>
-    <w:lsdException w:name="Table Grid" w:semiHidden="1" w:uiPriority="59" w:unhideWhenUsed="1"/>
+    <w:lsdException w:name="Table Grid" w:uiPriority="59"/>
     <w:lsdException w:name="Table Theme" w:semiHidden="1" w:unhideWhenUsed="1"/>
     <w:lsdException w:name="Placeholder Text" w:semiHidden="1"/>
     <w:lsdException w:name="No Spacing" w:uiPriority="1" w:qFormat="1"/>
@@ -634,6 +1573,29 @@
     <w:uiPriority w:val="99"/>
     <w:semiHidden/>
     <w:unhideWhenUsed/>
+  </w:style>
+  <w:style w:type="character" w:styleId="Hiperhivatkozs">
+    <w:name w:val="Hyperlink"/>
+    <w:basedOn w:val="Bekezdsalapbettpusa"/>
+    <w:uiPriority w:val="99"/>
+    <w:unhideWhenUsed/>
+    <w:rsid w:val="00FD4B00"/>
+    <w:rPr>
+      <w:color w:val="0000FF" w:themeColor="hyperlink"/>
+      <w:u w:val="single"/>
+    </w:rPr>
+  </w:style>
+  <w:style w:type="character" w:styleId="Feloldatlanmegemlts">
+    <w:name w:val="Unresolved Mention"/>
+    <w:basedOn w:val="Bekezdsalapbettpusa"/>
+    <w:uiPriority w:val="99"/>
+    <w:semiHidden/>
+    <w:unhideWhenUsed/>
+    <w:rsid w:val="00FD4B00"/>
+    <w:rPr>
+      <w:color w:val="605E5C"/>
+      <w:shd w:val="clear" w:color="auto" w:fill="E1DFDD"/>
+    </w:rPr>
   </w:style>
 </w:styles>
 </file>

</xml_diff>